<commit_message>
Assignment1 .Docx file updated
</commit_message>
<xml_diff>
--- a/Assignment1/httpd_jenkins-Freestyle_Assignment.docx
+++ b/Assignment1/httpd_jenkins-Freestyle_Assignment.docx
@@ -18,7 +18,7 @@
           <w:rFonts w:hint="default"/>
           <w:lang w:val="en-IN"/>
         </w:rPr>
-        <w:t>httpd</w:t>
+        <w:t>httpd.</w:t>
       </w:r>
     </w:p>
     <w:p>
@@ -75,8 +75,52 @@
       <w:r>
         <w:t xml:space="preserve"> the file and redeploying it through Jenkins.</w:t>
       </w:r>
+    </w:p>
+    <w:p>
+      <w:pPr>
+        <w:rPr>
+          <w:rFonts w:hint="default"/>
+          <w:b/>
+          <w:bCs/>
+          <w:lang w:val="en-IN"/>
+        </w:rPr>
+      </w:pPr>
       <w:r>
-        <w:br w:type="textWrapping"/>
+        <w:rPr>
+          <w:rFonts w:hint="default"/>
+          <w:lang w:val="en-IN"/>
+        </w:rPr>
+        <w:t>-</w:t>
+      </w:r>
+      <w:r>
+        <w:rPr>
+          <w:rFonts w:hint="default"/>
+          <w:b/>
+          <w:bCs/>
+          <w:lang w:val="en-IN"/>
+        </w:rPr>
+        <w:t>For the jenkins job run on your server you need</w:t>
+      </w:r>
+      <w:r>
+        <w:rPr>
+          <w:rFonts w:hint="default"/>
+          <w:b/>
+          <w:bCs/>
+          <w:color w:val="0000FF"/>
+          <w:lang w:val="en-IN"/>
+        </w:rPr>
+        <w:t xml:space="preserve"> java installation </w:t>
+      </w:r>
+      <w:bookmarkStart w:id="0" w:name="_GoBack"/>
+      <w:bookmarkEnd w:id="0"/>
+      <w:r>
+        <w:rPr>
+          <w:rFonts w:hint="default"/>
+          <w:b/>
+          <w:bCs/>
+          <w:lang w:val="en-IN"/>
+        </w:rPr>
+        <w:t>on your server.</w:t>
       </w:r>
     </w:p>
     <w:p>
@@ -105,8 +149,6 @@
       <w:pPr>
         <w:pStyle w:val="3"/>
       </w:pPr>
-      <w:bookmarkStart w:id="0" w:name="_GoBack"/>
-      <w:bookmarkEnd w:id="0"/>
       <w:r>
         <w:t>Step 2: Start and Enable HTTPD Service</w:t>
       </w:r>
@@ -170,20 +212,215 @@
       </w:r>
     </w:p>
     <w:p>
+      <w:pPr>
+        <w:numPr>
+          <w:ilvl w:val="0"/>
+          <w:numId w:val="7"/>
+        </w:numPr>
+        <w:rPr>
+          <w:b/>
+          <w:bCs/>
+        </w:rPr>
+      </w:pPr>
       <w:r>
-        <w:t>1. Open Jenkins Dashboard and click on New Item.</w:t>
+        <w:rPr>
+          <w:b/>
+          <w:bCs/>
+        </w:rPr>
+        <w:t>Open Jenkins Dashboard and click on New Item.</w:t>
+      </w:r>
+    </w:p>
+    <w:p>
+      <w:pPr>
+        <w:numPr>
+          <w:numId w:val="0"/>
+        </w:numPr>
+      </w:pPr>
+      <w:r>
+        <w:drawing>
+          <wp:inline distT="0" distB="0" distL="114300" distR="114300">
+            <wp:extent cx="5483860" cy="2275205"/>
+            <wp:effectExtent l="0" t="0" r="2540" b="10795"/>
+            <wp:docPr id="1" name="Picture 1"/>
+            <wp:cNvGraphicFramePr>
+              <a:graphicFrameLocks xmlns:a="http://schemas.openxmlformats.org/drawingml/2006/main" noChangeAspect="1"/>
+            </wp:cNvGraphicFramePr>
+            <a:graphic xmlns:a="http://schemas.openxmlformats.org/drawingml/2006/main">
+              <a:graphicData uri="http://schemas.openxmlformats.org/drawingml/2006/picture">
+                <pic:pic xmlns:pic="http://schemas.openxmlformats.org/drawingml/2006/picture">
+                  <pic:nvPicPr>
+                    <pic:cNvPr id="1" name="Picture 1"/>
+                    <pic:cNvPicPr>
+                      <a:picLocks noChangeAspect="1"/>
+                    </pic:cNvPicPr>
+                  </pic:nvPicPr>
+                  <pic:blipFill>
+                    <a:blip r:embed="rId6"/>
+                    <a:stretch>
+                      <a:fillRect/>
+                    </a:stretch>
+                  </pic:blipFill>
+                  <pic:spPr>
+                    <a:xfrm>
+                      <a:off x="0" y="0"/>
+                      <a:ext cx="5483860" cy="2275205"/>
+                    </a:xfrm>
+                    <a:prstGeom prst="rect">
+                      <a:avLst/>
+                    </a:prstGeom>
+                    <a:noFill/>
+                    <a:ln>
+                      <a:noFill/>
+                    </a:ln>
+                  </pic:spPr>
+                </pic:pic>
+              </a:graphicData>
+            </a:graphic>
+          </wp:inline>
+        </w:drawing>
       </w:r>
       <w:r>
         <w:br w:type="textWrapping"/>
       </w:r>
+    </w:p>
+    <w:p>
+      <w:pPr>
+        <w:numPr>
+          <w:ilvl w:val="0"/>
+          <w:numId w:val="7"/>
+        </w:numPr>
+        <w:ind w:left="0" w:leftChars="0" w:firstLine="0" w:firstLineChars="0"/>
+        <w:rPr>
+          <w:b/>
+          <w:bCs/>
+        </w:rPr>
+      </w:pPr>
       <w:r>
-        <w:t>2. Enter job name and select Freestyle project.</w:t>
+        <w:rPr>
+          <w:b/>
+          <w:bCs/>
+        </w:rPr>
+        <w:t>Enter job name and select Freestyle project.</w:t>
       </w:r>
+    </w:p>
+    <w:p>
+      <w:pPr>
+        <w:numPr>
+          <w:numId w:val="0"/>
+        </w:numPr>
+      </w:pPr>
+      <w:r>
+        <w:drawing>
+          <wp:inline distT="0" distB="0" distL="114300" distR="114300">
+            <wp:extent cx="5558155" cy="2577465"/>
+            <wp:effectExtent l="0" t="0" r="4445" b="13335"/>
+            <wp:docPr id="2" name="Picture 2"/>
+            <wp:cNvGraphicFramePr>
+              <a:graphicFrameLocks xmlns:a="http://schemas.openxmlformats.org/drawingml/2006/main" noChangeAspect="1"/>
+            </wp:cNvGraphicFramePr>
+            <a:graphic xmlns:a="http://schemas.openxmlformats.org/drawingml/2006/main">
+              <a:graphicData uri="http://schemas.openxmlformats.org/drawingml/2006/picture">
+                <pic:pic xmlns:pic="http://schemas.openxmlformats.org/drawingml/2006/picture">
+                  <pic:nvPicPr>
+                    <pic:cNvPr id="2" name="Picture 2"/>
+                    <pic:cNvPicPr>
+                      <a:picLocks noChangeAspect="1"/>
+                    </pic:cNvPicPr>
+                  </pic:nvPicPr>
+                  <pic:blipFill>
+                    <a:blip r:embed="rId7"/>
+                    <a:stretch>
+                      <a:fillRect/>
+                    </a:stretch>
+                  </pic:blipFill>
+                  <pic:spPr>
+                    <a:xfrm>
+                      <a:off x="0" y="0"/>
+                      <a:ext cx="5558155" cy="2577465"/>
+                    </a:xfrm>
+                    <a:prstGeom prst="rect">
+                      <a:avLst/>
+                    </a:prstGeom>
+                    <a:noFill/>
+                    <a:ln>
+                      <a:noFill/>
+                    </a:ln>
+                  </pic:spPr>
+                </pic:pic>
+              </a:graphicData>
+            </a:graphic>
+          </wp:inline>
+        </w:drawing>
+      </w:r>
+    </w:p>
+    <w:p>
+      <w:pPr>
+        <w:numPr>
+          <w:numId w:val="0"/>
+        </w:numPr>
+      </w:pPr>
       <w:r>
         <w:br w:type="textWrapping"/>
       </w:r>
       <w:r>
-        <w:t>3. Configure the build step as Execute Shell.</w:t>
+        <w:t xml:space="preserve">3. </w:t>
+      </w:r>
+      <w:r>
+        <w:rPr>
+          <w:b/>
+          <w:bCs/>
+        </w:rPr>
+        <w:t>Configure the build step as Execute Shell.</w:t>
+      </w:r>
+    </w:p>
+    <w:p>
+      <w:pPr>
+        <w:numPr>
+          <w:numId w:val="0"/>
+        </w:numPr>
+      </w:pPr>
+      <w:r>
+        <w:drawing>
+          <wp:inline distT="0" distB="0" distL="114300" distR="114300">
+            <wp:extent cx="5718810" cy="2577465"/>
+            <wp:effectExtent l="0" t="0" r="11430" b="13335"/>
+            <wp:docPr id="3" name="Picture 3"/>
+            <wp:cNvGraphicFramePr>
+              <a:graphicFrameLocks xmlns:a="http://schemas.openxmlformats.org/drawingml/2006/main" noChangeAspect="1"/>
+            </wp:cNvGraphicFramePr>
+            <a:graphic xmlns:a="http://schemas.openxmlformats.org/drawingml/2006/main">
+              <a:graphicData uri="http://schemas.openxmlformats.org/drawingml/2006/picture">
+                <pic:pic xmlns:pic="http://schemas.openxmlformats.org/drawingml/2006/picture">
+                  <pic:nvPicPr>
+                    <pic:cNvPr id="3" name="Picture 3"/>
+                    <pic:cNvPicPr>
+                      <a:picLocks noChangeAspect="1"/>
+                    </pic:cNvPicPr>
+                  </pic:nvPicPr>
+                  <pic:blipFill>
+                    <a:blip r:embed="rId8"/>
+                    <a:stretch>
+                      <a:fillRect/>
+                    </a:stretch>
+                  </pic:blipFill>
+                  <pic:spPr>
+                    <a:xfrm>
+                      <a:off x="0" y="0"/>
+                      <a:ext cx="5718810" cy="2577465"/>
+                    </a:xfrm>
+                    <a:prstGeom prst="rect">
+                      <a:avLst/>
+                    </a:prstGeom>
+                    <a:noFill/>
+                    <a:ln>
+                      <a:noFill/>
+                    </a:ln>
+                  </pic:spPr>
+                </pic:pic>
+              </a:graphicData>
+            </a:graphic>
+          </wp:inline>
+        </w:drawing>
       </w:r>
       <w:r>
         <w:br w:type="textWrapping"/>
@@ -290,6 +527,54 @@
       </w:r>
       <w:r>
         <w:br w:type="textWrapping"/>
+      </w:r>
+    </w:p>
+    <w:p>
+      <w:pPr>
+        <w:spacing w:after="0" w:line="240" w:lineRule="auto"/>
+      </w:pPr>
+      <w:r>
+        <w:drawing>
+          <wp:inline distT="0" distB="0" distL="114300" distR="114300">
+            <wp:extent cx="5483860" cy="2597785"/>
+            <wp:effectExtent l="0" t="0" r="2540" b="8255"/>
+            <wp:docPr id="4" name="Picture 4"/>
+            <wp:cNvGraphicFramePr>
+              <a:graphicFrameLocks xmlns:a="http://schemas.openxmlformats.org/drawingml/2006/main" noChangeAspect="1"/>
+            </wp:cNvGraphicFramePr>
+            <a:graphic xmlns:a="http://schemas.openxmlformats.org/drawingml/2006/main">
+              <a:graphicData uri="http://schemas.openxmlformats.org/drawingml/2006/picture">
+                <pic:pic xmlns:pic="http://schemas.openxmlformats.org/drawingml/2006/picture">
+                  <pic:nvPicPr>
+                    <pic:cNvPr id="4" name="Picture 4"/>
+                    <pic:cNvPicPr>
+                      <a:picLocks noChangeAspect="1"/>
+                    </pic:cNvPicPr>
+                  </pic:nvPicPr>
+                  <pic:blipFill>
+                    <a:blip r:embed="rId9"/>
+                    <a:stretch>
+                      <a:fillRect/>
+                    </a:stretch>
+                  </pic:blipFill>
+                  <pic:spPr>
+                    <a:xfrm>
+                      <a:off x="0" y="0"/>
+                      <a:ext cx="5483860" cy="2597785"/>
+                    </a:xfrm>
+                    <a:prstGeom prst="rect">
+                      <a:avLst/>
+                    </a:prstGeom>
+                    <a:noFill/>
+                    <a:ln>
+                      <a:noFill/>
+                    </a:ln>
+                  </pic:spPr>
+                </pic:pic>
+              </a:graphicData>
+            </a:graphic>
+          </wp:inline>
+        </w:drawing>
       </w:r>
     </w:p>
     <w:p>
@@ -563,6 +848,18 @@
       </w:rPr>
     </w:lvl>
   </w:abstractNum>
+  <w:abstractNum w:abstractNumId="6">
+    <w:nsid w:val="76AF5AE7"/>
+    <w:multiLevelType w:val="singleLevel"/>
+    <w:tmpl w:val="76AF5AE7"/>
+    <w:lvl w:ilvl="0" w:tentative="0">
+      <w:start w:val="1"/>
+      <w:numFmt w:val="decimal"/>
+      <w:suff w:val="space"/>
+      <w:lvlText w:val="%1."/>
+      <w:lvlJc w:val="left"/>
+    </w:lvl>
+  </w:abstractNum>
   <w:num w:numId="1">
     <w:abstractNumId w:val="5"/>
   </w:num>
@@ -580,6 +877,9 @@
   </w:num>
   <w:num w:numId="6">
     <w:abstractNumId w:val="0"/>
+  </w:num>
+  <w:num w:numId="7">
+    <w:abstractNumId w:val="6"/>
   </w:num>
 </w:numbering>
 </file>
@@ -626,7 +926,7 @@
     <w:lsdException w:uiPriority="99" w:name="Normal Indent"/>
     <w:lsdException w:uiPriority="99" w:name="footnote text"/>
     <w:lsdException w:uiPriority="99" w:name="annotation text"/>
-    <w:lsdException w:uiPriority="99" w:semiHidden="0" w:name="header"/>
+    <w:lsdException w:qFormat="1" w:uiPriority="99" w:semiHidden="0" w:name="header"/>
     <w:lsdException w:qFormat="1" w:uiPriority="99" w:semiHidden="0" w:name="footer"/>
     <w:lsdException w:uiPriority="99" w:name="index heading"/>
     <w:lsdException w:qFormat="1" w:uiPriority="35" w:name="caption"/>
@@ -642,10 +942,10 @@
     <w:lsdException w:uiPriority="99" w:name="table of authorities"/>
     <w:lsdException w:qFormat="1" w:uiPriority="99" w:semiHidden="0" w:name="macro"/>
     <w:lsdException w:uiPriority="99" w:name="toa heading"/>
-    <w:lsdException w:uiPriority="99" w:semiHidden="0" w:name="List"/>
-    <w:lsdException w:uiPriority="99" w:semiHidden="0" w:name="List Bullet"/>
+    <w:lsdException w:qFormat="1" w:uiPriority="99" w:semiHidden="0" w:name="List"/>
+    <w:lsdException w:qFormat="1" w:uiPriority="99" w:semiHidden="0" w:name="List Bullet"/>
     <w:lsdException w:qFormat="1" w:uiPriority="99" w:semiHidden="0" w:name="List Number"/>
-    <w:lsdException w:uiPriority="99" w:semiHidden="0" w:name="List 2"/>
+    <w:lsdException w:qFormat="1" w:uiPriority="99" w:semiHidden="0" w:name="List 2"/>
     <w:lsdException w:uiPriority="99" w:semiHidden="0" w:name="List 3"/>
     <w:lsdException w:uiPriority="99" w:name="List 4"/>
     <w:lsdException w:uiPriority="99" w:name="List 5"/>
@@ -660,12 +960,12 @@
     <w:lsdException w:qFormat="1" w:unhideWhenUsed="0" w:uiPriority="10" w:semiHidden="0" w:name="Title"/>
     <w:lsdException w:uiPriority="99" w:name="Closing"/>
     <w:lsdException w:uiPriority="99" w:name="Signature"/>
-    <w:lsdException w:uiPriority="1" w:name="Default Paragraph Font"/>
-    <w:lsdException w:uiPriority="99" w:semiHidden="0" w:name="Body Text"/>
+    <w:lsdException w:qFormat="1" w:uiPriority="1" w:name="Default Paragraph Font"/>
+    <w:lsdException w:qFormat="1" w:uiPriority="99" w:semiHidden="0" w:name="Body Text"/>
     <w:lsdException w:uiPriority="99" w:name="Body Text Indent"/>
     <w:lsdException w:qFormat="1" w:uiPriority="99" w:semiHidden="0" w:name="List Continue"/>
-    <w:lsdException w:uiPriority="99" w:semiHidden="0" w:name="List Continue 2"/>
-    <w:lsdException w:uiPriority="99" w:semiHidden="0" w:name="List Continue 3"/>
+    <w:lsdException w:qFormat="1" w:uiPriority="99" w:semiHidden="0" w:name="List Continue 2"/>
+    <w:lsdException w:qFormat="1" w:uiPriority="99" w:semiHidden="0" w:name="List Continue 3"/>
     <w:lsdException w:uiPriority="99" w:name="List Continue 4"/>
     <w:lsdException w:uiPriority="99" w:name="List Continue 5"/>
     <w:lsdException w:uiPriority="99" w:name="Message Header"/>
@@ -675,8 +975,8 @@
     <w:lsdException w:uiPriority="99" w:name="Body Text First Indent"/>
     <w:lsdException w:uiPriority="99" w:name="Body Text First Indent 2"/>
     <w:lsdException w:uiPriority="99" w:name="Note Heading"/>
-    <w:lsdException w:uiPriority="99" w:semiHidden="0" w:name="Body Text 2"/>
-    <w:lsdException w:uiPriority="99" w:semiHidden="0" w:name="Body Text 3"/>
+    <w:lsdException w:qFormat="1" w:uiPriority="99" w:semiHidden="0" w:name="Body Text 2"/>
+    <w:lsdException w:qFormat="1" w:uiPriority="99" w:semiHidden="0" w:name="Body Text 3"/>
     <w:lsdException w:uiPriority="99" w:name="Body Text Indent 2"/>
     <w:lsdException w:uiPriority="99" w:name="Body Text Indent 3"/>
     <w:lsdException w:uiPriority="99" w:name="Block Text"/>
@@ -694,11 +994,11 @@
     <w:lsdException w:uiPriority="99" w:name="HTML Code"/>
     <w:lsdException w:uiPriority="99" w:name="HTML Definition"/>
     <w:lsdException w:uiPriority="99" w:name="HTML Keyboard"/>
-    <w:lsdException w:uiPriority="99" w:name="HTML Preformatted"/>
+    <w:lsdException w:qFormat="1" w:uiPriority="99" w:name="HTML Preformatted"/>
     <w:lsdException w:uiPriority="99" w:name="HTML Sample"/>
     <w:lsdException w:uiPriority="99" w:name="HTML Typewriter"/>
     <w:lsdException w:uiPriority="99" w:name="HTML Variable"/>
-    <w:lsdException w:uiPriority="99" w:name="Normal Table"/>
+    <w:lsdException w:qFormat="1" w:uiPriority="99" w:name="Normal Table"/>
     <w:lsdException w:uiPriority="99" w:name="annotation subject"/>
     <w:lsdException w:uiPriority="99" w:name="Table Simple 1"/>
     <w:lsdException w:uiPriority="99" w:name="Table Simple 2"/>
@@ -743,7 +1043,7 @@
     <w:lsdException w:uiPriority="99" w:name="Table Web 2"/>
     <w:lsdException w:uiPriority="99" w:name="Table Web 3"/>
     <w:lsdException w:uiPriority="99" w:name="Balloon Text"/>
-    <w:lsdException w:unhideWhenUsed="0" w:uiPriority="59" w:semiHidden="0" w:name="Table Grid"/>
+    <w:lsdException w:qFormat="1" w:unhideWhenUsed="0" w:uiPriority="59" w:semiHidden="0" w:name="Table Grid"/>
     <w:lsdException w:uiPriority="99" w:name="Table Theme"/>
     <w:lsdException w:qFormat="1" w:unhideWhenUsed="0" w:uiPriority="1" w:semiHidden="0" w:name="No Spacing"/>
     <w:lsdException w:qFormat="1" w:unhideWhenUsed="0" w:uiPriority="60" w:semiHidden="0" w:name="Light Shading"/>
@@ -778,7 +1078,7 @@
     <w:lsdException w:qFormat="1" w:unhideWhenUsed="0" w:uiPriority="72" w:semiHidden="0" w:name="Colorful List Accent 1"/>
     <w:lsdException w:qFormat="1" w:unhideWhenUsed="0" w:uiPriority="73" w:semiHidden="0" w:name="Colorful Grid Accent 1"/>
     <w:lsdException w:qFormat="1" w:unhideWhenUsed="0" w:uiPriority="60" w:semiHidden="0" w:name="Light Shading Accent 2"/>
-    <w:lsdException w:unhideWhenUsed="0" w:uiPriority="61" w:semiHidden="0" w:name="Light List Accent 2"/>
+    <w:lsdException w:qFormat="1" w:unhideWhenUsed="0" w:uiPriority="61" w:semiHidden="0" w:name="Light List Accent 2"/>
     <w:lsdException w:qFormat="1" w:unhideWhenUsed="0" w:uiPriority="62" w:semiHidden="0" w:name="Light Grid Accent 2"/>
     <w:lsdException w:unhideWhenUsed="0" w:uiPriority="63" w:semiHidden="0" w:name="Medium Shading 1 Accent 2"/>
     <w:lsdException w:qFormat="1" w:unhideWhenUsed="0" w:uiPriority="64" w:semiHidden="0" w:name="Medium Shading 2 Accent 2"/>
@@ -805,7 +1105,7 @@
     <w:lsdException w:unhideWhenUsed="0" w:uiPriority="71" w:semiHidden="0" w:name="Colorful Shading Accent 3"/>
     <w:lsdException w:qFormat="1" w:unhideWhenUsed="0" w:uiPriority="72" w:semiHidden="0" w:name="Colorful List Accent 3"/>
     <w:lsdException w:qFormat="1" w:unhideWhenUsed="0" w:uiPriority="73" w:semiHidden="0" w:name="Colorful Grid Accent 3"/>
-    <w:lsdException w:unhideWhenUsed="0" w:uiPriority="60" w:semiHidden="0" w:name="Light Shading Accent 4"/>
+    <w:lsdException w:qFormat="1" w:unhideWhenUsed="0" w:uiPriority="60" w:semiHidden="0" w:name="Light Shading Accent 4"/>
     <w:lsdException w:qFormat="1" w:unhideWhenUsed="0" w:uiPriority="61" w:semiHidden="0" w:name="Light List Accent 4"/>
     <w:lsdException w:qFormat="1" w:unhideWhenUsed="0" w:uiPriority="62" w:semiHidden="0" w:name="Light Grid Accent 4"/>
     <w:lsdException w:unhideWhenUsed="0" w:uiPriority="63" w:semiHidden="0" w:name="Medium Shading 1 Accent 4"/>
@@ -1102,12 +1402,14 @@
     <w:name w:val="Default Paragraph Font"/>
     <w:semiHidden/>
     <w:unhideWhenUsed/>
+    <w:qFormat/>
     <w:uiPriority w:val="1"/>
   </w:style>
   <w:style w:type="table" w:default="1" w:styleId="12">
     <w:name w:val="Normal Table"/>
     <w:semiHidden/>
     <w:unhideWhenUsed/>
+    <w:qFormat/>
     <w:uiPriority w:val="99"/>
     <w:tblPr>
       <w:tblCellMar>
@@ -1123,6 +1425,7 @@
     <w:basedOn w:val="1"/>
     <w:link w:val="145"/>
     <w:unhideWhenUsed/>
+    <w:qFormat/>
     <w:uiPriority w:val="99"/>
     <w:pPr>
       <w:spacing w:after="120"/>
@@ -1133,6 +1436,7 @@
     <w:basedOn w:val="1"/>
     <w:link w:val="146"/>
     <w:unhideWhenUsed/>
+    <w:qFormat/>
     <w:uiPriority w:val="99"/>
     <w:pPr>
       <w:spacing w:after="120" w:line="480" w:lineRule="auto"/>
@@ -1143,6 +1447,7 @@
     <w:basedOn w:val="1"/>
     <w:link w:val="147"/>
     <w:unhideWhenUsed/>
+    <w:qFormat/>
     <w:uiPriority w:val="99"/>
     <w:pPr>
       <w:spacing w:after="120"/>
@@ -1206,6 +1511,7 @@
     <w:basedOn w:val="1"/>
     <w:link w:val="136"/>
     <w:unhideWhenUsed/>
+    <w:qFormat/>
     <w:uiPriority w:val="99"/>
     <w:pPr>
       <w:tabs>
@@ -1219,6 +1525,7 @@
     <w:name w:val="HTML Preformatted"/>
     <w:semiHidden/>
     <w:unhideWhenUsed/>
+    <w:qFormat/>
     <w:uiPriority w:val="99"/>
     <w:pPr>
       <w:tabs>
@@ -1253,6 +1560,7 @@
     <w:name w:val="List"/>
     <w:basedOn w:val="1"/>
     <w:unhideWhenUsed/>
+    <w:qFormat/>
     <w:uiPriority w:val="99"/>
     <w:pPr>
       <w:ind w:left="360" w:hanging="360"/>
@@ -1263,6 +1571,7 @@
     <w:name w:val="List 2"/>
     <w:basedOn w:val="1"/>
     <w:unhideWhenUsed/>
+    <w:qFormat/>
     <w:uiPriority w:val="99"/>
     <w:pPr>
       <w:ind w:left="720" w:hanging="360"/>
@@ -1283,6 +1592,7 @@
     <w:name w:val="List Bullet"/>
     <w:basedOn w:val="1"/>
     <w:unhideWhenUsed/>
+    <w:qFormat/>
     <w:uiPriority w:val="99"/>
     <w:pPr>
       <w:numPr>
@@ -1336,6 +1646,7 @@
     <w:name w:val="List Continue 2"/>
     <w:basedOn w:val="1"/>
     <w:unhideWhenUsed/>
+    <w:qFormat/>
     <w:uiPriority w:val="99"/>
     <w:pPr>
       <w:spacing w:after="120"/>
@@ -1347,6 +1658,7 @@
     <w:name w:val="List Continue 3"/>
     <w:basedOn w:val="1"/>
     <w:unhideWhenUsed/>
+    <w:qFormat/>
     <w:uiPriority w:val="99"/>
     <w:pPr>
       <w:spacing w:after="120"/>
@@ -1456,6 +1768,7 @@
   <w:style w:type="table" w:styleId="36">
     <w:name w:val="Table Grid"/>
     <w:basedOn w:val="12"/>
+    <w:qFormat/>
     <w:uiPriority w:val="59"/>
     <w:pPr>
       <w:spacing w:after="0" w:line="240" w:lineRule="auto"/>
@@ -1903,6 +2216,7 @@
   <w:style w:type="table" w:styleId="42">
     <w:name w:val="Light Shading Accent 4"/>
     <w:basedOn w:val="12"/>
+    <w:qFormat/>
     <w:uiPriority w:val="60"/>
     <w:pPr>
       <w:spacing w:after="0" w:line="240" w:lineRule="auto"/>
@@ -2389,6 +2703,7 @@
   <w:style w:type="table" w:styleId="47">
     <w:name w:val="Light List Accent 2"/>
     <w:basedOn w:val="12"/>
+    <w:qFormat/>
     <w:uiPriority w:val="61"/>
     <w:pPr>
       <w:spacing w:after="0" w:line="240" w:lineRule="auto"/>

</xml_diff>